<commit_message>
small adjustments to brainstorm
</commit_message>
<xml_diff>
--- a/Ontime/Administratie/Social Media/ontime tweet brainstorm.docx
+++ b/Ontime/Administratie/Social Media/ontime tweet brainstorm.docx
@@ -76,33 +76,6 @@
     <w:p>
       <w:pPr>
         <w:rPr>
-          <w:lang w:val="en-BE"/>
-        </w:rPr>
-      </w:pPr>
-    </w:p>
-    <w:p>
-      <w:pPr>
-        <w:rPr>
-          <w:lang w:val="en-BE"/>
-        </w:rPr>
-      </w:pPr>
-      <w:r>
-        <w:rPr>
-          <w:lang w:val="en-BE"/>
-        </w:rPr>
-        <w:t xml:space="preserve">File: </w:t>
-      </w:r>
-    </w:p>
-    <w:p>
-      <w:pPr>
-        <w:rPr>
-          <w:lang w:val="en-BE"/>
-        </w:rPr>
-      </w:pPr>
-    </w:p>
-    <w:p>
-      <w:pPr>
-        <w:rPr>
           <w:i/>
           <w:lang w:val="en-BE"/>
         </w:rPr>
@@ -171,308 +144,253 @@
           <w:lang w:val="en-BE"/>
         </w:rPr>
         <w:t>: Why are you late at work? #OnTime</w:t>
+      </w:r>
+    </w:p>
+    <w:p>
+      <w:pPr>
+        <w:rPr>
+          <w:lang w:val="en-BE"/>
+        </w:rPr>
+      </w:pPr>
+    </w:p>
+    <w:p>
+      <w:pPr>
+        <w:rPr>
+          <w:lang w:val="en-BE"/>
+        </w:rPr>
+      </w:pPr>
+      <w:r>
+        <w:rPr>
+          <w:lang w:val="en-BE"/>
+        </w:rPr>
+        <w:t>We hope one of your good intentions for 2018 is to use our app less/be more #OnTime!</w:t>
+      </w:r>
+    </w:p>
+    <w:p>
+      <w:pPr>
+        <w:rPr>
+          <w:lang w:val="en-BE"/>
+        </w:rPr>
+      </w:pPr>
+      <w:r>
+        <w:rPr>
+          <w:lang w:val="en-BE"/>
+        </w:rPr>
+        <w:t>Don’t be afraid of the big bad boss with #OnTime!</w:t>
+      </w:r>
+    </w:p>
+    <w:p>
+      <w:pPr>
+        <w:rPr>
+          <w:lang w:val="en-BE"/>
+        </w:rPr>
+      </w:pPr>
+    </w:p>
+    <w:p>
+      <w:pPr>
+        <w:rPr>
+          <w:lang w:val="en-BE"/>
+        </w:rPr>
+      </w:pPr>
+      <w:r>
+        <w:rPr>
+          <w:lang w:val="en-BE"/>
+        </w:rPr>
+        <w:t xml:space="preserve">How to let your boss know </w:t>
+      </w:r>
+      <w:proofErr w:type="spellStart"/>
+      <w:r>
+        <w:rPr>
+          <w:lang w:val="en-BE"/>
+        </w:rPr>
+        <w:t>youre</w:t>
+      </w:r>
+      <w:proofErr w:type="spellEnd"/>
+      <w:r>
+        <w:rPr>
+          <w:lang w:val="en-BE"/>
+        </w:rPr>
+        <w:t xml:space="preserve"> late? Use #OnTime</w:t>
+      </w:r>
+    </w:p>
+    <w:p>
+      <w:pPr>
+        <w:rPr>
+          <w:lang w:val="en-BE"/>
+        </w:rPr>
+      </w:pPr>
+    </w:p>
+    <w:p>
+      <w:pPr>
+        <w:rPr>
+          <w:lang w:val="en-BE"/>
+        </w:rPr>
+      </w:pPr>
+      <w:proofErr w:type="spellStart"/>
+      <w:r>
+        <w:rPr>
+          <w:lang w:val="en-BE"/>
+        </w:rPr>
+        <w:t>Youre</w:t>
+      </w:r>
+      <w:proofErr w:type="spellEnd"/>
+      <w:r>
+        <w:rPr>
+          <w:lang w:val="en-BE"/>
+        </w:rPr>
+        <w:t xml:space="preserve"> still #OnTime with your good intentions! Make yourself and your boss happy with our app</w:t>
+      </w:r>
+    </w:p>
+    <w:p>
+      <w:pPr>
+        <w:rPr>
+          <w:lang w:val="en-BE"/>
+        </w:rPr>
+      </w:pPr>
+      <w:r>
+        <w:rPr>
+          <w:lang w:val="en-BE"/>
+        </w:rPr>
+        <w:t>Bad points for being late, good points for being #OnTime!</w:t>
+      </w:r>
+    </w:p>
+    <w:p>
+      <w:pPr>
+        <w:rPr>
+          <w:lang w:val="en-BE"/>
+        </w:rPr>
+      </w:pPr>
+      <w:r>
+        <w:rPr>
+          <w:lang w:val="en-BE"/>
+        </w:rPr>
+        <w:t>Its never too late to use OnTime!</w:t>
+      </w:r>
+    </w:p>
+    <w:p>
+      <w:pPr>
+        <w:rPr>
+          <w:lang w:val="en-BE"/>
+        </w:rPr>
+      </w:pPr>
+      <w:r>
+        <w:rPr>
+          <w:lang w:val="en-BE"/>
+        </w:rPr>
+        <w:t xml:space="preserve">Gee, </w:t>
+      </w:r>
+      <w:proofErr w:type="gramStart"/>
+      <w:r>
+        <w:rPr>
+          <w:lang w:val="en-BE"/>
+        </w:rPr>
+        <w:t>cant</w:t>
+      </w:r>
+      <w:proofErr w:type="gramEnd"/>
+      <w:r>
+        <w:rPr>
+          <w:lang w:val="en-BE"/>
+        </w:rPr>
+        <w:t xml:space="preserve"> wait to be late and use OnTime!</w:t>
+      </w:r>
+    </w:p>
+    <w:p>
+      <w:pPr>
+        <w:rPr>
+          <w:lang w:val="en-BE"/>
+        </w:rPr>
+      </w:pPr>
+      <w:proofErr w:type="spellStart"/>
+      <w:r>
+        <w:rPr>
+          <w:lang w:val="en-BE"/>
+        </w:rPr>
+        <w:t>OnTimes</w:t>
+      </w:r>
+      <w:proofErr w:type="spellEnd"/>
+      <w:r>
+        <w:rPr>
+          <w:lang w:val="en-BE"/>
+        </w:rPr>
+        <w:t xml:space="preserve"> good intention for 2018 is “</w:t>
+      </w:r>
+      <w:proofErr w:type="gramStart"/>
+      <w:r>
+        <w:rPr>
+          <w:lang w:val="en-BE"/>
+        </w:rPr>
+        <w:t>Cant</w:t>
+      </w:r>
+      <w:proofErr w:type="gramEnd"/>
+      <w:r>
+        <w:rPr>
+          <w:lang w:val="en-BE"/>
+        </w:rPr>
+        <w:t xml:space="preserve"> wait to be late!”</w:t>
+      </w:r>
+    </w:p>
+    <w:p>
+      <w:pPr>
+        <w:rPr>
+          <w:lang w:val="en-BE"/>
+        </w:rPr>
+      </w:pPr>
+    </w:p>
+    <w:p>
+      <w:pPr>
+        <w:rPr>
+          <w:lang w:val="en-BE"/>
+        </w:rPr>
+      </w:pPr>
+      <w:r>
+        <w:rPr>
+          <w:lang w:val="en-BE"/>
+        </w:rPr>
+        <w:t xml:space="preserve">Belgium: strikes, traffic, </w:t>
+      </w:r>
+      <w:r>
+        <w:rPr>
+          <w:lang w:val="en-BE"/>
+        </w:rPr>
+        <w:t>...</w:t>
+      </w:r>
+    </w:p>
+    <w:p>
+      <w:pPr>
+        <w:rPr>
+          <w:lang w:val="en-BE"/>
+        </w:rPr>
+      </w:pPr>
+    </w:p>
+    <w:p>
+      <w:pPr>
+        <w:rPr>
+          <w:i/>
+          <w:lang w:val="en-BE"/>
+        </w:rPr>
+      </w:pPr>
+      <w:r>
+        <w:rPr>
+          <w:i/>
+          <w:lang w:val="en-BE"/>
+        </w:rPr>
+        <w:t xml:space="preserve">Important people are always... #OnTime </w:t>
+      </w:r>
+    </w:p>
+    <w:p>
+      <w:pPr>
+        <w:rPr>
+          <w:lang w:val="en-BE"/>
+        </w:rPr>
+      </w:pPr>
+      <w:r>
+        <w:rPr>
+          <w:lang w:val="en-BE"/>
+        </w:rPr>
+        <w:t>Today is too late, tomorrow it’s OnTime</w:t>
       </w:r>
       <w:bookmarkStart w:id="0" w:name="_GoBack"/>
       <w:bookmarkEnd w:id="0"/>
-    </w:p>
-    <w:p>
-      <w:pPr>
-        <w:rPr>
-          <w:lang w:val="en-BE"/>
-        </w:rPr>
-      </w:pPr>
-    </w:p>
-    <w:p>
-      <w:pPr>
-        <w:rPr>
-          <w:lang w:val="en-BE"/>
-        </w:rPr>
-      </w:pPr>
-      <w:r>
-        <w:rPr>
-          <w:lang w:val="en-BE"/>
-        </w:rPr>
-        <w:t>We hope one of your good intentions for 2018 is to use our app less/be more #OnTime!</w:t>
-      </w:r>
-    </w:p>
-    <w:p>
-      <w:pPr>
-        <w:rPr>
-          <w:lang w:val="en-BE"/>
-        </w:rPr>
-      </w:pPr>
-      <w:r>
-        <w:rPr>
-          <w:lang w:val="en-BE"/>
-        </w:rPr>
-        <w:t>Don’t be afraid of the big bad boss with #OnTime!</w:t>
-      </w:r>
-    </w:p>
-    <w:p>
-      <w:pPr>
-        <w:rPr>
-          <w:lang w:val="en-BE"/>
-        </w:rPr>
-      </w:pPr>
-    </w:p>
-    <w:p>
-      <w:pPr>
-        <w:rPr>
-          <w:lang w:val="en-BE"/>
-        </w:rPr>
-      </w:pPr>
-      <w:r>
-        <w:rPr>
-          <w:lang w:val="en-BE"/>
-        </w:rPr>
-        <w:t xml:space="preserve">How to let your boss know </w:t>
-      </w:r>
-      <w:proofErr w:type="spellStart"/>
-      <w:r>
-        <w:rPr>
-          <w:lang w:val="en-BE"/>
-        </w:rPr>
-        <w:t>youre</w:t>
-      </w:r>
-      <w:proofErr w:type="spellEnd"/>
-      <w:r>
-        <w:rPr>
-          <w:lang w:val="en-BE"/>
-        </w:rPr>
-        <w:t xml:space="preserve"> late? Use #OnTime</w:t>
-      </w:r>
-    </w:p>
-    <w:p>
-      <w:pPr>
-        <w:rPr>
-          <w:lang w:val="en-BE"/>
-        </w:rPr>
-      </w:pPr>
-    </w:p>
-    <w:p>
-      <w:pPr>
-        <w:rPr>
-          <w:lang w:val="en-BE"/>
-        </w:rPr>
-      </w:pPr>
-      <w:proofErr w:type="spellStart"/>
-      <w:r>
-        <w:rPr>
-          <w:lang w:val="en-BE"/>
-        </w:rPr>
-        <w:t>Youre</w:t>
-      </w:r>
-      <w:proofErr w:type="spellEnd"/>
-      <w:r>
-        <w:rPr>
-          <w:lang w:val="en-BE"/>
-        </w:rPr>
-        <w:t xml:space="preserve"> still #OnTime with your good intentions! Make yourself and your boss happy with our app</w:t>
-      </w:r>
-    </w:p>
-    <w:p>
-      <w:pPr>
-        <w:rPr>
-          <w:lang w:val="en-BE"/>
-        </w:rPr>
-      </w:pPr>
-      <w:r>
-        <w:rPr>
-          <w:lang w:val="en-BE"/>
-        </w:rPr>
-        <w:t>Bad points for being late, good points for being #OnTime!</w:t>
-      </w:r>
-    </w:p>
-    <w:p>
-      <w:pPr>
-        <w:rPr>
-          <w:lang w:val="en-BE"/>
-        </w:rPr>
-      </w:pPr>
-      <w:r>
-        <w:rPr>
-          <w:lang w:val="en-BE"/>
-        </w:rPr>
-        <w:t>Its never too late to use OnTime!</w:t>
-      </w:r>
-    </w:p>
-    <w:p>
-      <w:pPr>
-        <w:rPr>
-          <w:lang w:val="en-BE"/>
-        </w:rPr>
-      </w:pPr>
-      <w:r>
-        <w:rPr>
-          <w:lang w:val="en-BE"/>
-        </w:rPr>
-        <w:t xml:space="preserve">Gee, </w:t>
-      </w:r>
-      <w:proofErr w:type="gramStart"/>
-      <w:r>
-        <w:rPr>
-          <w:lang w:val="en-BE"/>
-        </w:rPr>
-        <w:t>cant</w:t>
-      </w:r>
-      <w:proofErr w:type="gramEnd"/>
-      <w:r>
-        <w:rPr>
-          <w:lang w:val="en-BE"/>
-        </w:rPr>
-        <w:t xml:space="preserve"> wait to be late and use OnTime!</w:t>
-      </w:r>
-    </w:p>
-    <w:p>
-      <w:pPr>
-        <w:rPr>
-          <w:lang w:val="en-BE"/>
-        </w:rPr>
-      </w:pPr>
-      <w:proofErr w:type="spellStart"/>
-      <w:r>
-        <w:rPr>
-          <w:lang w:val="en-BE"/>
-        </w:rPr>
-        <w:t>OnTimes</w:t>
-      </w:r>
-      <w:proofErr w:type="spellEnd"/>
-      <w:r>
-        <w:rPr>
-          <w:lang w:val="en-BE"/>
-        </w:rPr>
-        <w:t xml:space="preserve"> good intention for 2018 is “</w:t>
-      </w:r>
-      <w:proofErr w:type="gramStart"/>
-      <w:r>
-        <w:rPr>
-          <w:lang w:val="en-BE"/>
-        </w:rPr>
-        <w:t>Cant</w:t>
-      </w:r>
-      <w:proofErr w:type="gramEnd"/>
-      <w:r>
-        <w:rPr>
-          <w:lang w:val="en-BE"/>
-        </w:rPr>
-        <w:t xml:space="preserve"> wait to be late!”</w:t>
-      </w:r>
-    </w:p>
-    <w:p>
-      <w:pPr>
-        <w:rPr>
-          <w:lang w:val="en-BE"/>
-        </w:rPr>
-      </w:pPr>
-    </w:p>
-    <w:p>
-      <w:pPr>
-        <w:rPr>
-          <w:lang w:val="en-BE"/>
-        </w:rPr>
-      </w:pPr>
-    </w:p>
-    <w:p>
-      <w:pPr>
-        <w:rPr>
-          <w:lang w:val="en-BE"/>
-        </w:rPr>
-      </w:pPr>
-    </w:p>
-    <w:p>
-      <w:pPr>
-        <w:rPr>
-          <w:lang w:val="en-BE"/>
-        </w:rPr>
-      </w:pPr>
-      <w:r>
-        <w:rPr>
-          <w:lang w:val="en-BE"/>
-        </w:rPr>
-        <w:t xml:space="preserve">Belgium: strikes, traffic, </w:t>
-      </w:r>
-      <w:r>
-        <w:rPr>
-          <w:lang w:val="en-BE"/>
-        </w:rPr>
-        <w:t>...</w:t>
-      </w:r>
-    </w:p>
-    <w:p>
-      <w:pPr>
-        <w:rPr>
-          <w:lang w:val="en-BE"/>
-        </w:rPr>
-      </w:pPr>
-    </w:p>
-    <w:p>
-      <w:pPr>
-        <w:rPr>
-          <w:i/>
-          <w:lang w:val="en-BE"/>
-        </w:rPr>
-      </w:pPr>
-      <w:r>
-        <w:rPr>
-          <w:i/>
-          <w:lang w:val="en-BE"/>
-        </w:rPr>
-        <w:t xml:space="preserve">Important people are always... #OnTime </w:t>
-      </w:r>
-    </w:p>
-    <w:p>
-      <w:pPr>
-        <w:rPr>
-          <w:lang w:val="en-BE"/>
-        </w:rPr>
-      </w:pPr>
-      <w:r>
-        <w:rPr>
-          <w:lang w:val="en-BE"/>
-        </w:rPr>
-        <w:t>Today is too late, tomorrow it’s OnTime</w:t>
-      </w:r>
-    </w:p>
-    <w:p>
-      <w:pPr>
-        <w:rPr>
-          <w:lang w:val="en-BE"/>
-        </w:rPr>
-      </w:pPr>
-    </w:p>
-    <w:p>
-      <w:pPr>
-        <w:rPr>
-          <w:lang w:val="en-BE"/>
-        </w:rPr>
-      </w:pPr>
-      <w:r>
-        <w:rPr>
-          <w:lang w:val="en-BE"/>
-        </w:rPr>
-        <w:t>HOLIDAYS</w:t>
-      </w:r>
-    </w:p>
-    <w:p>
-      <w:pPr>
-        <w:rPr>
-          <w:lang w:val="en-BE"/>
-        </w:rPr>
-      </w:pPr>
-    </w:p>
-    <w:p>
-      <w:pPr>
-        <w:rPr>
-          <w:lang w:val="en-BE"/>
-        </w:rPr>
-      </w:pPr>
-    </w:p>
-    <w:p>
-      <w:pPr>
-        <w:rPr>
-          <w:lang w:val="en-BE"/>
-        </w:rPr>
-      </w:pPr>
     </w:p>
     <w:sectPr>
       <w:pgSz w:w="11906" w:h="16838"/>

</xml_diff>